<commit_message>
RAM and LIB menu building commands added
</commit_message>
<xml_diff>
--- a/help/UserMenu notes.docx
+++ b/help/UserMenu notes.docx
@@ -31,35 +31,7 @@
           <w:b w:val="false"/>
           <w:bCs w:val="false"/>
         </w:rPr>
-        <w:t xml:space="preserve">The WP34S / WP34C on the DM42 makes heavy use of menus, to allow access to the huge range of keyboard functions available on the original calculator. Each menu </w:t>
-      </w:r>
-      <w:r>
-        <w:rPr>
-          <w:b w:val="false"/>
-          <w:bCs w:val="false"/>
-        </w:rPr>
-        <w:t xml:space="preserve">has </w:t>
-      </w:r>
-      <w:r>
-        <w:rPr>
-          <w:b w:val="false"/>
-          <w:bCs w:val="false"/>
-        </w:rPr>
-        <w:t xml:space="preserve">up to twelve functions (in practice, keys F5 and F6 are nearly always bound to “→” and “CPX”). This system is a virtue as well as a necessity: the program </w:t>
-      </w:r>
-      <w:r>
-        <w:rPr>
-          <w:b w:val="false"/>
-          <w:bCs w:val="false"/>
-        </w:rPr>
-        <w:t>menu</w:t>
-      </w:r>
-      <w:r>
-        <w:rPr>
-          <w:b w:val="false"/>
-          <w:bCs w:val="false"/>
-        </w:rPr>
-        <w:t>, for example, brings together lots of useful program-related commands.</w:t>
+        <w:t>The WP34S / WP34C on the DM42 makes heavy use of menus, to allow access to the huge range of keyboard functions available on the original calculator. Each menu has up to twelve functions (in practice, keys F5 and F6 are nearly always bound to “→” and “CPX”). This system is a virtue as well as a necessity: the program menu, for example, brings together lots of useful program-related commands.</w:t>
       </w:r>
     </w:p>
     <w:p>
@@ -91,14 +63,7 @@
           <w:b w:val="false"/>
           <w:bCs w:val="false"/>
         </w:rPr>
-        <w:t xml:space="preserve">The WP34S / WP34C now offers such a menu. </w:t>
-      </w:r>
-      <w:r>
-        <w:rPr>
-          <w:b w:val="false"/>
-          <w:bCs w:val="false"/>
-        </w:rPr>
-        <w:t>The idea and much of the code is based on a feature of the WP34S code that, so far as I know, never saw the light of day – a user-defined catalogue. This generated a catalogue from the commands in a program (that had to be called CAT). The present code generates a menu rather than a catalogue, and the program used need not be called CAT!</w:t>
+        <w:t>The WP34S / WP34C now offers such a menu. The idea and much of the code is based on a feature of the WP34S code that, so far as I know, never saw the light of day – a user-defined catalogue. This generated a catalogue from the commands in a program (that had to be called CAT). The present code generates a menu rather than a catalogue, and the program used need not be called CAT!</w:t>
       </w:r>
     </w:p>
     <w:p>
@@ -422,21 +387,7 @@
           <w:b w:val="false"/>
           <w:bCs w:val="false"/>
         </w:rPr>
-        <w:t xml:space="preserve">In the </w:t>
-      </w:r>
-      <w:r>
-        <w:rPr>
-          <w:b w:val="false"/>
-          <w:bCs w:val="false"/>
-        </w:rPr>
-        <w:t xml:space="preserve">SHIFT SHIFT </w:t>
-      </w:r>
-      <w:r>
-        <w:rPr>
-          <w:b w:val="false"/>
-          <w:bCs w:val="false"/>
-        </w:rPr>
-        <w:t>2 menu, as well as UMEN there are UM1,…,UM6 (along with → and CPX). These keys run UMEN’UM1’, etc., giving you one-key access to six user-menu programs with these names.</w:t>
+        <w:t>In the SHIFT SHIFT 2 menu, as well as UMEN there are UM1,…,UM6 (along with → and CPX). These keys run UMEN’UM1’, etc., giving you one-key access to six user-menu programs with these names.</w:t>
       </w:r>
     </w:p>
     <w:p>
@@ -461,12 +412,16 @@
         <w:bidi w:val="0"/>
         <w:spacing w:before="57" w:after="57"/>
         <w:jc w:val="left"/>
-        <w:rPr/>
-      </w:pPr>
-      <w:r>
-        <w:rPr>
-          <w:b w:val="false"/>
-          <w:bCs w:val="false"/>
+        <w:rPr>
+          <w:b/>
+          <w:b/>
+          <w:bCs/>
+        </w:rPr>
+      </w:pPr>
+      <w:r>
+        <w:rPr>
+          <w:b/>
+          <w:bCs/>
         </w:rPr>
         <w:t>Functions with arguments</w:t>
       </w:r>
@@ -509,12 +464,16 @@
         <w:bidi w:val="0"/>
         <w:spacing w:before="57" w:after="57"/>
         <w:jc w:val="left"/>
-        <w:rPr/>
-      </w:pPr>
-      <w:r>
-        <w:rPr>
-          <w:b w:val="false"/>
-          <w:bCs w:val="false"/>
+        <w:rPr>
+          <w:b/>
+          <w:b/>
+          <w:bCs/>
+        </w:rPr>
+      </w:pPr>
+      <w:r>
+        <w:rPr>
+          <w:b/>
+          <w:bCs/>
         </w:rPr>
         <w:t>Providing your own labels</w:t>
       </w:r>
@@ -778,21 +737,7 @@
           <w:b w:val="false"/>
           <w:bCs w:val="false"/>
         </w:rPr>
-        <w:t xml:space="preserve">To </w:t>
-      </w:r>
-      <w:r>
-        <w:rPr>
-          <w:b w:val="false"/>
-          <w:bCs w:val="false"/>
-        </w:rPr>
-        <w:t xml:space="preserve">add </w:t>
-      </w:r>
-      <w:r>
-        <w:rPr>
-          <w:b w:val="false"/>
-          <w:bCs w:val="false"/>
-        </w:rPr>
-        <w:t>the two lines starting with “</w:t>
+        <w:t>To add the two lines starting with “</w:t>
       </w:r>
       <w:r>
         <w:rPr>
@@ -807,14 +752,7 @@
           <w:b w:val="false"/>
           <w:bCs w:val="false"/>
         </w:rPr>
-        <w:t xml:space="preserve">” </w:t>
-      </w:r>
-      <w:r>
-        <w:rPr>
-          <w:b w:val="false"/>
-          <w:bCs w:val="false"/>
-        </w:rPr>
-        <w:t>to the program:</w:t>
+        <w:t>” to the program:</w:t>
       </w:r>
     </w:p>
     <w:p>
@@ -889,14 +827,7 @@
           <w:b w:val="false"/>
           <w:bCs w:val="false"/>
         </w:rPr>
-        <w:t xml:space="preserve">Press T SHIFT EXIT i m. </w:t>
-      </w:r>
-      <w:r>
-        <w:rPr>
-          <w:b w:val="false"/>
-          <w:bCs w:val="false"/>
-        </w:rPr>
-        <w:t>(The SHIFT EXIT leads to lower-case alpha mode.)</w:t>
+        <w:t>Press T SHIFT EXIT i m. (The SHIFT EXIT leads to lower-case alpha mode.)</w:t>
       </w:r>
     </w:p>
     <w:p>
@@ -916,35 +847,7 @@
           <w:b w:val="false"/>
           <w:bCs w:val="false"/>
         </w:rPr>
-        <w:t xml:space="preserve">Press ALPHA again, type e r followed by ENTER </w:t>
-      </w:r>
-      <w:r>
-        <w:rPr>
-          <w:b w:val="false"/>
-          <w:bCs w:val="false"/>
-        </w:rPr>
-        <w:t xml:space="preserve">to leave alpha-group mode and then </w:t>
-      </w:r>
-      <w:r>
-        <w:rPr>
-          <w:b w:val="false"/>
-          <w:bCs w:val="false"/>
-        </w:rPr>
-        <w:t xml:space="preserve">ENTER </w:t>
-      </w:r>
-      <w:r>
-        <w:rPr>
-          <w:b w:val="false"/>
-          <w:bCs w:val="false"/>
-        </w:rPr>
-        <w:t xml:space="preserve">again </w:t>
-      </w:r>
-      <w:r>
-        <w:rPr>
-          <w:b w:val="false"/>
-          <w:bCs w:val="false"/>
-        </w:rPr>
-        <w:t>to leave alpha mode.</w:t>
+        <w:t>Press ALPHA again, type e r followed by ENTER to leave alpha-group mode and then ENTER again to leave alpha mode.</w:t>
       </w:r>
     </w:p>
     <w:p>
@@ -964,21 +867,7 @@
           <w:b w:val="false"/>
           <w:bCs w:val="false"/>
         </w:rPr>
-        <w:t xml:space="preserve">Press EXIT to leave program mode, then run </w:t>
-      </w:r>
-      <w:r>
-        <w:rPr>
-          <w:b w:val="false"/>
-          <w:bCs w:val="false"/>
-        </w:rPr>
-        <w:t xml:space="preserve">SHIFT SHIFT </w:t>
-      </w:r>
-      <w:r>
-        <w:rPr>
-          <w:b w:val="false"/>
-          <w:bCs w:val="false"/>
-        </w:rPr>
-        <w:t>2, UMEN again to rebuild the user menu.</w:t>
+        <w:t>Press EXIT to leave program mode, then run SHIFT SHIFT 2, UMEN again to rebuild the user menu.</w:t>
       </w:r>
     </w:p>
     <w:p>
@@ -1655,6 +1544,7 @@
       <w:rPr>
         <w:rFonts w:ascii="Liberation Serif" w:hAnsi="Liberation Serif" w:eastAsia="Noto Serif CJK SC" w:cs="Lohit Devanagari"/>
         <w:kern w:val="2"/>
+        <w:sz w:val="20"/>
         <w:szCs w:val="24"/>
         <w:lang w:val="en-GB" w:eastAsia="zh-CN" w:bidi="hi-IN"/>
       </w:rPr>

</xml_diff>